<commit_message>
Figures are good enough for now
</commit_message>
<xml_diff>
--- a/Text/COBS roots manuscript v4.docx
+++ b/Text/COBS roots manuscript v4.docx
@@ -4196,6 +4196,9 @@
         </w:rPr>
       </w:pPr>
       <w:r>
+        <w:rPr>
+          <w:noProof/>
+        </w:rPr>
         <w:lastRenderedPageBreak/>
         <w:drawing>
           <wp:inline distT="0" distB="0" distL="0" distR="0" wp14:anchorId="4700E682" wp14:editId="702C00A9">
@@ -4286,6 +4289,9 @@
         </w:rPr>
       </w:pPr>
       <w:r>
+        <w:rPr>
+          <w:noProof/>
+        </w:rPr>
         <w:lastRenderedPageBreak/>
         <w:drawing>
           <wp:inline distT="0" distB="0" distL="0" distR="0" wp14:anchorId="2ACA4929" wp14:editId="1BC40095">
@@ -4323,8 +4329,6 @@
           </wp:inline>
         </w:drawing>
       </w:r>
-      <w:bookmarkStart w:id="0" w:name="_GoBack"/>
-      <w:bookmarkEnd w:id="0"/>
     </w:p>
     <w:p>
       <w:pPr>
@@ -4366,6 +4370,14 @@
           <w:szCs w:val="24"/>
         </w:rPr>
         <w:t xml:space="preserve"> at 0-5 cm, 5-15 cm, 15-30 cm, 30-60 cm, and 60-100 cm.</w:t>
+      </w:r>
+      <w:r>
+        <w:rPr>
+          <w:rFonts w:ascii="Times New Roman" w:hAnsi="Times New Roman" w:cs="Times New Roman"/>
+          <w:sz w:val="24"/>
+          <w:szCs w:val="24"/>
+        </w:rPr>
+        <w:t xml:space="preserve"> Please note different y-axes are used to emphasize similarities and differences in timing as well as make within treatment relationships clearer.  </w:t>
       </w:r>
       <w:r>
         <w:rPr>
@@ -5471,15 +5483,12 @@
         </w:rPr>
       </w:pPr>
       <w:r>
-        <w:rPr>
-          <w:noProof/>
-        </w:rPr>
         <w:lastRenderedPageBreak/>
         <w:drawing>
-          <wp:inline distT="0" distB="0" distL="0" distR="0" wp14:anchorId="119D1612" wp14:editId="1A929854">
-            <wp:extent cx="3322320" cy="6644640"/>
-            <wp:effectExtent l="0" t="0" r="0" b="3810"/>
-            <wp:docPr id="4" name="Picture 4"/>
+          <wp:inline distT="0" distB="0" distL="0" distR="0" wp14:anchorId="0F571B15" wp14:editId="2E4CB593">
+            <wp:extent cx="3485714" cy="6971428"/>
+            <wp:effectExtent l="0" t="0" r="635" b="1270"/>
+            <wp:docPr id="5" name="Picture 5"/>
             <wp:cNvGraphicFramePr>
               <a:graphicFrameLocks xmlns:a="http://schemas.openxmlformats.org/drawingml/2006/main" noChangeAspect="1"/>
             </wp:cNvGraphicFramePr>
@@ -5499,7 +5508,7 @@
                   <pic:spPr>
                     <a:xfrm>
                       <a:off x="0" y="0"/>
-                      <a:ext cx="3372202" cy="6744404"/>
+                      <a:ext cx="3485714" cy="6971428"/>
                     </a:xfrm>
                     <a:prstGeom prst="rect">
                       <a:avLst/>
@@ -5685,7 +5694,6 @@
           <w:szCs w:val="24"/>
           <w:u w:val="single"/>
         </w:rPr>
-        <w:lastRenderedPageBreak/>
         <w:t xml:space="preserve">4 </w:t>
       </w:r>
       <w:r>
@@ -5703,16 +5711,6 @@
         <w:spacing w:line="240" w:lineRule="auto"/>
         <w:rPr>
           <w:rFonts w:ascii="Times New Roman" w:hAnsi="Times New Roman" w:cs="Times New Roman"/>
-          <w:sz w:val="24"/>
-          <w:szCs w:val="24"/>
-        </w:rPr>
-      </w:pPr>
-    </w:p>
-    <w:p>
-      <w:pPr>
-        <w:spacing w:line="240" w:lineRule="auto"/>
-        <w:rPr>
-          <w:rFonts w:ascii="Times New Roman" w:hAnsi="Times New Roman" w:cs="Times New Roman"/>
           <w:i/>
           <w:sz w:val="24"/>
           <w:szCs w:val="24"/>
@@ -5734,7 +5732,7 @@
           <w:sz w:val="24"/>
           <w:szCs w:val="24"/>
         </w:rPr>
-        <w:t xml:space="preserve">Reconstruction of a native </w:t>
+        <w:t xml:space="preserve">Reconstruction of a </w:t>
       </w:r>
       <w:r>
         <w:rPr>
@@ -5743,6 +5741,24 @@
           <w:sz w:val="24"/>
           <w:szCs w:val="24"/>
         </w:rPr>
+        <w:t>prairie</w:t>
+      </w:r>
+      <w:r>
+        <w:rPr>
+          <w:rFonts w:ascii="Times New Roman" w:hAnsi="Times New Roman" w:cs="Times New Roman"/>
+          <w:i/>
+          <w:sz w:val="24"/>
+          <w:szCs w:val="24"/>
+        </w:rPr>
+        <w:t xml:space="preserve"> </w:t>
+      </w:r>
+      <w:r>
+        <w:rPr>
+          <w:rFonts w:ascii="Times New Roman" w:hAnsi="Times New Roman" w:cs="Times New Roman"/>
+          <w:i/>
+          <w:sz w:val="24"/>
+          <w:szCs w:val="24"/>
+        </w:rPr>
         <w:t>root C pool</w:t>
       </w:r>
       <w:r>
@@ -5754,23 +5770,192 @@
         </w:rPr>
         <w:t xml:space="preserve"> and implications for C contribution</w:t>
       </w:r>
-    </w:p>
-    <w:p>
-      <w:pPr>
-        <w:spacing w:line="240" w:lineRule="auto"/>
-        <w:rPr>
-          <w:rFonts w:ascii="Times New Roman" w:hAnsi="Times New Roman" w:cs="Times New Roman"/>
-          <w:sz w:val="24"/>
-          <w:szCs w:val="24"/>
-        </w:rPr>
-      </w:pPr>
-      <w:r>
-        <w:rPr>
-          <w:rFonts w:ascii="Times New Roman" w:hAnsi="Times New Roman" w:cs="Times New Roman"/>
-          <w:sz w:val="24"/>
-          <w:szCs w:val="24"/>
-        </w:rPr>
-        <w:t xml:space="preserve">Because the root pool is made up of a combination of new, mature, ageing, and dead roots, its increase in mass comes from root growth, live root retention, and inhibited root decomposition.  The relatively quick rate of accumulation in the top 30 cm of soil was most likely a function of new root growth, which slowed as the system became more established.  Slower increases at deeper depths </w:t>
+      <w:r>
+        <w:rPr>
+          <w:rFonts w:ascii="Times New Roman" w:hAnsi="Times New Roman" w:cs="Times New Roman"/>
+          <w:i/>
+          <w:sz w:val="24"/>
+          <w:szCs w:val="24"/>
+        </w:rPr>
+        <w:t xml:space="preserve"> </w:t>
+      </w:r>
+    </w:p>
+    <w:p>
+      <w:pPr>
+        <w:spacing w:line="240" w:lineRule="auto"/>
+        <w:rPr>
+          <w:rFonts w:ascii="Times New Roman" w:hAnsi="Times New Roman" w:cs="Times New Roman"/>
+          <w:sz w:val="24"/>
+          <w:szCs w:val="24"/>
+        </w:rPr>
+      </w:pPr>
+      <w:r>
+        <w:rPr>
+          <w:rFonts w:ascii="Times New Roman" w:hAnsi="Times New Roman" w:cs="Times New Roman"/>
+          <w:sz w:val="24"/>
+          <w:szCs w:val="24"/>
+        </w:rPr>
+        <w:t xml:space="preserve">An increase in root pool </w:t>
+      </w:r>
+      <w:proofErr w:type="gramStart"/>
+      <w:r>
+        <w:rPr>
+          <w:rFonts w:ascii="Times New Roman" w:hAnsi="Times New Roman" w:cs="Times New Roman"/>
+          <w:sz w:val="24"/>
+          <w:szCs w:val="24"/>
+        </w:rPr>
+        <w:t>C:N</w:t>
+      </w:r>
+      <w:proofErr w:type="gramEnd"/>
+      <w:r>
+        <w:rPr>
+          <w:rFonts w:ascii="Times New Roman" w:hAnsi="Times New Roman" w:cs="Times New Roman"/>
+          <w:sz w:val="24"/>
+          <w:szCs w:val="24"/>
+        </w:rPr>
+        <w:t xml:space="preserve"> ratio with depth has not been previously reported in the literature and not previously considered when trying to determine why an unexplainably large amount of soil C is found at depth when compared to root distribution.  It has been recently theorized that plant tissue becomes organic matter through two different pathways, 1) a dissolved organic carbon-microbial pathway whereby plant litter is first processed by soil microbes and eventually transported and stabilized in the soil matrix as microbial by-product, if the soil has the capacity to stabilize these compound and; 2) a physical-transfer pathway whereby plant tissue is processed by soil microbes to its fullest extent, then remains in the soil functionally inert (</w:t>
+      </w:r>
+      <w:proofErr w:type="spellStart"/>
+      <w:r>
+        <w:rPr>
+          <w:rFonts w:ascii="Times New Roman" w:hAnsi="Times New Roman" w:cs="Times New Roman"/>
+          <w:sz w:val="24"/>
+          <w:szCs w:val="24"/>
+        </w:rPr>
+        <w:t>Cortrufo</w:t>
+      </w:r>
+      <w:proofErr w:type="spellEnd"/>
+      <w:r>
+        <w:rPr>
+          <w:rFonts w:ascii="Times New Roman" w:hAnsi="Times New Roman" w:cs="Times New Roman"/>
+          <w:sz w:val="24"/>
+          <w:szCs w:val="24"/>
+        </w:rPr>
+        <w:t xml:space="preserve"> 2015).  In this study, the former pathway is more applicable to tissue dominated by non-structural compounds, such as that with lower </w:t>
+      </w:r>
+      <w:proofErr w:type="gramStart"/>
+      <w:r>
+        <w:rPr>
+          <w:rFonts w:ascii="Times New Roman" w:hAnsi="Times New Roman" w:cs="Times New Roman"/>
+          <w:sz w:val="24"/>
+          <w:szCs w:val="24"/>
+        </w:rPr>
+        <w:t>C:N</w:t>
+      </w:r>
+      <w:proofErr w:type="gramEnd"/>
+      <w:r>
+        <w:rPr>
+          <w:rFonts w:ascii="Times New Roman" w:hAnsi="Times New Roman" w:cs="Times New Roman"/>
+          <w:sz w:val="24"/>
+          <w:szCs w:val="24"/>
+        </w:rPr>
+        <w:t xml:space="preserve"> ratios found at shallower depths, while the latter applies to tissue dominated by structural compounds, indicated by high C:N ratios in root tissue at deeper depth.  Under this framework, root decomposition in our study would have resulted in a gradient of </w:t>
+      </w:r>
+      <w:proofErr w:type="spellStart"/>
+      <w:r>
+        <w:rPr>
+          <w:rFonts w:ascii="Times New Roman" w:hAnsi="Times New Roman" w:cs="Times New Roman"/>
+          <w:sz w:val="24"/>
+          <w:szCs w:val="24"/>
+        </w:rPr>
+        <w:t>microbially</w:t>
+      </w:r>
+      <w:proofErr w:type="spellEnd"/>
+      <w:r>
+        <w:rPr>
+          <w:rFonts w:ascii="Times New Roman" w:hAnsi="Times New Roman" w:cs="Times New Roman"/>
+          <w:sz w:val="24"/>
+          <w:szCs w:val="24"/>
+        </w:rPr>
+        <w:t>-derived to physically-derived organic matter from the top down. In turn, this would mean that soil organic matter at the soil surface would be vulnerable to transport to deeper depth as dissolved organic C, while physically-transferred soil organic matter at depth would be relatively immobile.  This is a possible mechanism by which the amount of soil organic C found at depth is disproportionately large compared to the size of the root C pool.</w:t>
+      </w:r>
+      <w:r>
+        <w:rPr>
+          <w:rFonts w:ascii="Times New Roman" w:hAnsi="Times New Roman" w:cs="Times New Roman"/>
+          <w:sz w:val="24"/>
+          <w:szCs w:val="24"/>
+        </w:rPr>
+        <w:t xml:space="preserve">  </w:t>
+      </w:r>
+      <w:bookmarkStart w:id="0" w:name="_GoBack"/>
+      <w:bookmarkEnd w:id="0"/>
+      <w:r>
+        <w:rPr>
+          <w:rFonts w:ascii="Times New Roman" w:hAnsi="Times New Roman" w:cs="Times New Roman"/>
+          <w:sz w:val="24"/>
+          <w:szCs w:val="24"/>
+        </w:rPr>
+        <w:t>These findings are consistent with evidence that the contribution of microbial- and not root-derived C increases with depth (</w:t>
+      </w:r>
+      <w:proofErr w:type="spellStart"/>
+      <w:r>
+        <w:rPr>
+          <w:rFonts w:ascii="Times New Roman" w:hAnsi="Times New Roman" w:cs="Times New Roman"/>
+          <w:sz w:val="24"/>
+          <w:szCs w:val="24"/>
+        </w:rPr>
+        <w:t>Rumpel</w:t>
+      </w:r>
+      <w:proofErr w:type="spellEnd"/>
+      <w:r>
+        <w:rPr>
+          <w:rFonts w:ascii="Times New Roman" w:hAnsi="Times New Roman" w:cs="Times New Roman"/>
+          <w:sz w:val="24"/>
+          <w:szCs w:val="24"/>
+        </w:rPr>
+        <w:t xml:space="preserve"> and </w:t>
+      </w:r>
+      <w:proofErr w:type="spellStart"/>
+      <w:r>
+        <w:rPr>
+          <w:rFonts w:ascii="Times New Roman" w:hAnsi="Times New Roman" w:cs="Times New Roman"/>
+          <w:sz w:val="24"/>
+          <w:szCs w:val="24"/>
+        </w:rPr>
+        <w:t>Kogel-Knabner</w:t>
+      </w:r>
+      <w:proofErr w:type="spellEnd"/>
+      <w:r>
+        <w:rPr>
+          <w:rFonts w:ascii="Times New Roman" w:hAnsi="Times New Roman" w:cs="Times New Roman"/>
+          <w:sz w:val="24"/>
+          <w:szCs w:val="24"/>
+        </w:rPr>
+        <w:t xml:space="preserve">, 2011).  </w:t>
+      </w:r>
+    </w:p>
+    <w:p>
+      <w:pPr>
+        <w:spacing w:line="240" w:lineRule="auto"/>
+        <w:rPr>
+          <w:rFonts w:ascii="Times New Roman" w:hAnsi="Times New Roman" w:cs="Times New Roman"/>
+          <w:sz w:val="24"/>
+          <w:szCs w:val="24"/>
+        </w:rPr>
+      </w:pPr>
+      <w:r>
+        <w:rPr>
+          <w:rFonts w:ascii="Times New Roman" w:hAnsi="Times New Roman" w:cs="Times New Roman"/>
+          <w:sz w:val="24"/>
+          <w:szCs w:val="24"/>
+        </w:rPr>
+        <w:t xml:space="preserve">Because the root pool is made up of a combination of new, mature, ageing, and dead roots, its increase in mass comes from root growth, live root retention, and inhibited root decomposition.  The relatively quick rate of accumulation in the top 30 cm of soil was most likely a function of new root </w:t>
+      </w:r>
+      <w:r>
+        <w:rPr>
+          <w:rFonts w:ascii="Times New Roman" w:hAnsi="Times New Roman" w:cs="Times New Roman"/>
+          <w:sz w:val="24"/>
+          <w:szCs w:val="24"/>
+        </w:rPr>
+        <w:t>addition</w:t>
+      </w:r>
+      <w:r>
+        <w:rPr>
+          <w:rFonts w:ascii="Times New Roman" w:hAnsi="Times New Roman" w:cs="Times New Roman"/>
+          <w:sz w:val="24"/>
+          <w:szCs w:val="24"/>
+        </w:rPr>
+        <w:t xml:space="preserve">, which slowed as the system became more established.  Slower increases at deeper depths </w:t>
       </w:r>
       <w:r>
         <w:rPr>
@@ -5820,7 +6005,113 @@
           <w:sz w:val="24"/>
           <w:szCs w:val="24"/>
         </w:rPr>
-        <w:t xml:space="preserve">The </w:t>
+        <w:t>B</w:t>
+      </w:r>
+      <w:r>
+        <w:rPr>
+          <w:rFonts w:ascii="Times New Roman" w:hAnsi="Times New Roman" w:cs="Times New Roman"/>
+          <w:sz w:val="24"/>
+          <w:szCs w:val="24"/>
+        </w:rPr>
+        <w:t xml:space="preserve">y the sixth year of reconstructed prairie establishment, </w:t>
+      </w:r>
+      <w:r>
+        <w:rPr>
+          <w:rFonts w:ascii="Times New Roman" w:hAnsi="Times New Roman" w:cs="Times New Roman"/>
+          <w:sz w:val="24"/>
+          <w:szCs w:val="24"/>
+        </w:rPr>
+        <w:t xml:space="preserve">root C pool equilibrium was reached and </w:t>
+      </w:r>
+      <w:r>
+        <w:rPr>
+          <w:rFonts w:ascii="Times New Roman" w:hAnsi="Times New Roman" w:cs="Times New Roman"/>
+          <w:sz w:val="24"/>
+          <w:szCs w:val="24"/>
+        </w:rPr>
+        <w:t xml:space="preserve">prairies began making substantial annual contributions to the soil organic matter pool above 30 cm, although the fraction of organic matter that remained in the soil is unknown. </w:t>
+      </w:r>
+      <w:r>
+        <w:rPr>
+          <w:rFonts w:ascii="Times New Roman" w:hAnsi="Times New Roman" w:cs="Times New Roman"/>
+          <w:sz w:val="24"/>
+          <w:szCs w:val="24"/>
+        </w:rPr>
+        <w:t xml:space="preserve"> This was indicated by the finding that the </w:t>
+      </w:r>
+      <w:r>
+        <w:rPr>
+          <w:rFonts w:ascii="Times New Roman" w:hAnsi="Times New Roman" w:cs="Times New Roman"/>
+          <w:sz w:val="24"/>
+          <w:szCs w:val="24"/>
+        </w:rPr>
+        <w:t>majority of prairie roots (75%) was found in this depth fraction, where mean residence time was measured to be 2.5-3 years</w:t>
+      </w:r>
+      <w:r>
+        <w:rPr>
+          <w:rFonts w:ascii="Times New Roman" w:hAnsi="Times New Roman" w:cs="Times New Roman"/>
+          <w:sz w:val="24"/>
+          <w:szCs w:val="24"/>
+        </w:rPr>
+        <w:t>.</w:t>
+      </w:r>
+      <w:r>
+        <w:rPr>
+          <w:rFonts w:ascii="Times New Roman" w:hAnsi="Times New Roman" w:cs="Times New Roman"/>
+          <w:sz w:val="24"/>
+          <w:szCs w:val="24"/>
+        </w:rPr>
+        <w:t xml:space="preserve"> </w:t>
+      </w:r>
+      <w:r>
+        <w:rPr>
+          <w:rFonts w:ascii="Times New Roman" w:hAnsi="Times New Roman" w:cs="Times New Roman"/>
+          <w:sz w:val="24"/>
+          <w:szCs w:val="24"/>
+        </w:rPr>
+        <w:t xml:space="preserve"> </w:t>
+      </w:r>
+      <w:r>
+        <w:rPr>
+          <w:rFonts w:ascii="Times New Roman" w:hAnsi="Times New Roman" w:cs="Times New Roman"/>
+          <w:sz w:val="24"/>
+          <w:szCs w:val="24"/>
+        </w:rPr>
+        <w:t>The prairie root C pool at 0-5 cm reached an equilibrium and began steady root turnover in the third year after establishment, as indicated by very low rates of accumulation</w:t>
+      </w:r>
+      <w:r>
+        <w:rPr>
+          <w:rFonts w:ascii="Times New Roman" w:hAnsi="Times New Roman" w:cs="Times New Roman"/>
+          <w:sz w:val="24"/>
+          <w:szCs w:val="24"/>
+        </w:rPr>
+        <w:t xml:space="preserve">, and was likely able to contribute material to the soil organic matter pool </w:t>
+      </w:r>
+      <w:r>
+        <w:rPr>
+          <w:rFonts w:ascii="Times New Roman" w:hAnsi="Times New Roman" w:cs="Times New Roman"/>
+          <w:sz w:val="24"/>
+          <w:szCs w:val="24"/>
+        </w:rPr>
+        <w:t xml:space="preserve">at this time. </w:t>
+      </w:r>
+    </w:p>
+    <w:p>
+      <w:pPr>
+        <w:spacing w:line="240" w:lineRule="auto"/>
+        <w:rPr>
+          <w:rFonts w:ascii="Times New Roman" w:hAnsi="Times New Roman" w:cs="Times New Roman"/>
+          <w:sz w:val="24"/>
+          <w:szCs w:val="24"/>
+        </w:rPr>
+      </w:pPr>
+      <w:r>
+        <w:rPr>
+          <w:rFonts w:ascii="Times New Roman" w:hAnsi="Times New Roman" w:cs="Times New Roman"/>
+          <w:sz w:val="24"/>
+          <w:szCs w:val="24"/>
+        </w:rPr>
+        <w:t xml:space="preserve">Annual </w:t>
       </w:r>
       <w:r>
         <w:rPr>
@@ -5836,168 +6127,6 @@
           <w:sz w:val="24"/>
           <w:szCs w:val="24"/>
         </w:rPr>
-        <w:t>root C pool at 0-5 cm reached an equilibrium and began steady root turnover in the third year after establishment, as indicated by v</w:t>
-      </w:r>
-      <w:r>
-        <w:rPr>
-          <w:rFonts w:ascii="Times New Roman" w:hAnsi="Times New Roman" w:cs="Times New Roman"/>
-          <w:sz w:val="24"/>
-          <w:szCs w:val="24"/>
-        </w:rPr>
-        <w:t>ery l</w:t>
-      </w:r>
-      <w:r>
-        <w:rPr>
-          <w:rFonts w:ascii="Times New Roman" w:hAnsi="Times New Roman" w:cs="Times New Roman"/>
-          <w:sz w:val="24"/>
-          <w:szCs w:val="24"/>
-        </w:rPr>
-        <w:t>ow rates of accumulation</w:t>
-      </w:r>
-      <w:r>
-        <w:rPr>
-          <w:rFonts w:ascii="Times New Roman" w:hAnsi="Times New Roman" w:cs="Times New Roman"/>
-          <w:sz w:val="24"/>
-          <w:szCs w:val="24"/>
-        </w:rPr>
-        <w:t>. By the sixth year of the study, the prairie root C pool above 30 cm was near equilibrium.</w:t>
-      </w:r>
-      <w:r>
-        <w:rPr>
-          <w:rFonts w:ascii="Times New Roman" w:hAnsi="Times New Roman" w:cs="Times New Roman"/>
-          <w:sz w:val="24"/>
-          <w:szCs w:val="24"/>
-        </w:rPr>
-        <w:t xml:space="preserve">  </w:t>
-      </w:r>
-      <w:r>
-        <w:rPr>
-          <w:rFonts w:ascii="Times New Roman" w:hAnsi="Times New Roman" w:cs="Times New Roman"/>
-          <w:sz w:val="24"/>
-          <w:szCs w:val="24"/>
-        </w:rPr>
-        <w:t>The majority of prairie roots (75%) was found in this depth fraction, where mean residence time was measured to be 2.5-3 years.  This indicates that by the sixth year of reconstructed prairie establishment</w:t>
-      </w:r>
-      <w:r>
-        <w:rPr>
-          <w:rFonts w:ascii="Times New Roman" w:hAnsi="Times New Roman" w:cs="Times New Roman"/>
-          <w:sz w:val="24"/>
-          <w:szCs w:val="24"/>
-        </w:rPr>
-        <w:t xml:space="preserve">, prairies began making substantial annual contributions to </w:t>
-      </w:r>
-      <w:r>
-        <w:rPr>
-          <w:rFonts w:ascii="Times New Roman" w:hAnsi="Times New Roman" w:cs="Times New Roman"/>
-          <w:sz w:val="24"/>
-          <w:szCs w:val="24"/>
-        </w:rPr>
-        <w:t xml:space="preserve">soil </w:t>
-      </w:r>
-      <w:r>
-        <w:rPr>
-          <w:rFonts w:ascii="Times New Roman" w:hAnsi="Times New Roman" w:cs="Times New Roman"/>
-          <w:sz w:val="24"/>
-          <w:szCs w:val="24"/>
-        </w:rPr>
-        <w:t>organic matter</w:t>
-      </w:r>
-      <w:r>
-        <w:rPr>
-          <w:rFonts w:ascii="Times New Roman" w:hAnsi="Times New Roman" w:cs="Times New Roman"/>
-          <w:sz w:val="24"/>
-          <w:szCs w:val="24"/>
-        </w:rPr>
-        <w:t xml:space="preserve"> above </w:t>
-      </w:r>
-      <w:r>
-        <w:rPr>
-          <w:rFonts w:ascii="Times New Roman" w:hAnsi="Times New Roman" w:cs="Times New Roman"/>
-          <w:sz w:val="24"/>
-          <w:szCs w:val="24"/>
-        </w:rPr>
-        <w:t>30 cm</w:t>
-      </w:r>
-      <w:r>
-        <w:rPr>
-          <w:rFonts w:ascii="Times New Roman" w:hAnsi="Times New Roman" w:cs="Times New Roman"/>
-          <w:sz w:val="24"/>
-          <w:szCs w:val="24"/>
-        </w:rPr>
-        <w:t xml:space="preserve">, although </w:t>
-      </w:r>
-      <w:r>
-        <w:rPr>
-          <w:rFonts w:ascii="Times New Roman" w:hAnsi="Times New Roman" w:cs="Times New Roman"/>
-          <w:sz w:val="24"/>
-          <w:szCs w:val="24"/>
-        </w:rPr>
-        <w:t>the fraction of organic matter that remained in the soil is unknown</w:t>
-      </w:r>
-      <w:r>
-        <w:rPr>
-          <w:rFonts w:ascii="Times New Roman" w:hAnsi="Times New Roman" w:cs="Times New Roman"/>
-          <w:sz w:val="24"/>
-          <w:szCs w:val="24"/>
-        </w:rPr>
-        <w:t xml:space="preserve">. </w:t>
-      </w:r>
-      <w:r>
-        <w:rPr>
-          <w:rFonts w:ascii="Times New Roman" w:hAnsi="Times New Roman" w:cs="Times New Roman"/>
-          <w:sz w:val="24"/>
-          <w:szCs w:val="24"/>
-        </w:rPr>
-        <w:t xml:space="preserve"> </w:t>
-      </w:r>
-      <w:r>
-        <w:rPr>
-          <w:rFonts w:ascii="Times New Roman" w:hAnsi="Times New Roman" w:cs="Times New Roman"/>
-          <w:sz w:val="24"/>
-          <w:szCs w:val="24"/>
-        </w:rPr>
-        <w:t xml:space="preserve">  </w:t>
-      </w:r>
-      <w:r>
-        <w:rPr>
-          <w:rFonts w:ascii="Times New Roman" w:hAnsi="Times New Roman" w:cs="Times New Roman"/>
-          <w:sz w:val="24"/>
-          <w:szCs w:val="24"/>
-        </w:rPr>
-        <w:t xml:space="preserve">   </w:t>
-      </w:r>
-    </w:p>
-    <w:p>
-      <w:pPr>
-        <w:spacing w:line="240" w:lineRule="auto"/>
-        <w:rPr>
-          <w:rFonts w:ascii="Times New Roman" w:hAnsi="Times New Roman" w:cs="Times New Roman"/>
-          <w:sz w:val="24"/>
-          <w:szCs w:val="24"/>
-        </w:rPr>
-      </w:pPr>
-      <w:r>
-        <w:rPr>
-          <w:rFonts w:ascii="Times New Roman" w:hAnsi="Times New Roman" w:cs="Times New Roman"/>
-          <w:sz w:val="24"/>
-          <w:szCs w:val="24"/>
-        </w:rPr>
-        <w:t xml:space="preserve">Annual </w:t>
-      </w:r>
-      <w:r>
-        <w:rPr>
-          <w:rFonts w:ascii="Times New Roman" w:hAnsi="Times New Roman" w:cs="Times New Roman"/>
-          <w:sz w:val="24"/>
-          <w:szCs w:val="24"/>
-        </w:rPr>
-        <w:t xml:space="preserve">prairie </w:t>
-      </w:r>
-      <w:r>
-        <w:rPr>
-          <w:rFonts w:ascii="Times New Roman" w:hAnsi="Times New Roman" w:cs="Times New Roman"/>
-          <w:sz w:val="24"/>
-          <w:szCs w:val="24"/>
-        </w:rPr>
         <w:t xml:space="preserve">root </w:t>
       </w:r>
       <w:r>
@@ -6063,396 +6192,6 @@
           <w:szCs w:val="24"/>
         </w:rPr>
         <w:t xml:space="preserve">than near the surface, but root material also becomes available to the soil much more slowly.  </w:t>
-      </w:r>
-    </w:p>
-    <w:p>
-      <w:pPr>
-        <w:spacing w:line="240" w:lineRule="auto"/>
-        <w:rPr>
-          <w:rFonts w:ascii="Times New Roman" w:hAnsi="Times New Roman" w:cs="Times New Roman"/>
-          <w:sz w:val="24"/>
-          <w:szCs w:val="24"/>
-        </w:rPr>
-      </w:pPr>
-      <w:r>
-        <w:rPr>
-          <w:rFonts w:ascii="Times New Roman" w:hAnsi="Times New Roman" w:cs="Times New Roman"/>
-          <w:sz w:val="24"/>
-          <w:szCs w:val="24"/>
-        </w:rPr>
-        <w:t xml:space="preserve">An increase in root </w:t>
-      </w:r>
-      <w:r>
-        <w:rPr>
-          <w:rFonts w:ascii="Times New Roman" w:hAnsi="Times New Roman" w:cs="Times New Roman"/>
-          <w:sz w:val="24"/>
-          <w:szCs w:val="24"/>
-        </w:rPr>
-        <w:t xml:space="preserve">pool </w:t>
-      </w:r>
-      <w:proofErr w:type="gramStart"/>
-      <w:r>
-        <w:rPr>
-          <w:rFonts w:ascii="Times New Roman" w:hAnsi="Times New Roman" w:cs="Times New Roman"/>
-          <w:sz w:val="24"/>
-          <w:szCs w:val="24"/>
-        </w:rPr>
-        <w:t>C:N</w:t>
-      </w:r>
-      <w:proofErr w:type="gramEnd"/>
-      <w:r>
-        <w:rPr>
-          <w:rFonts w:ascii="Times New Roman" w:hAnsi="Times New Roman" w:cs="Times New Roman"/>
-          <w:sz w:val="24"/>
-          <w:szCs w:val="24"/>
-        </w:rPr>
-        <w:t xml:space="preserve"> ratio with depth has not been previously re</w:t>
-      </w:r>
-      <w:r>
-        <w:rPr>
-          <w:rFonts w:ascii="Times New Roman" w:hAnsi="Times New Roman" w:cs="Times New Roman"/>
-          <w:sz w:val="24"/>
-          <w:szCs w:val="24"/>
-        </w:rPr>
-        <w:t xml:space="preserve">ported in the literature and </w:t>
-      </w:r>
-      <w:r>
-        <w:rPr>
-          <w:rFonts w:ascii="Times New Roman" w:hAnsi="Times New Roman" w:cs="Times New Roman"/>
-          <w:sz w:val="24"/>
-          <w:szCs w:val="24"/>
-        </w:rPr>
-        <w:t xml:space="preserve">not previously considered when trying to determine why an unexplainably large amount of soil C is found at depth when compared to root distribution.  </w:t>
-      </w:r>
-      <w:r>
-        <w:rPr>
-          <w:rFonts w:ascii="Times New Roman" w:hAnsi="Times New Roman" w:cs="Times New Roman"/>
-          <w:sz w:val="24"/>
-          <w:szCs w:val="24"/>
-        </w:rPr>
-        <w:t>It has been recently theorized</w:t>
-      </w:r>
-      <w:r>
-        <w:rPr>
-          <w:rFonts w:ascii="Times New Roman" w:hAnsi="Times New Roman" w:cs="Times New Roman"/>
-          <w:sz w:val="24"/>
-          <w:szCs w:val="24"/>
-        </w:rPr>
-        <w:t xml:space="preserve"> that plant tissue becomes organic matter through two different pathways</w:t>
-      </w:r>
-      <w:r>
-        <w:rPr>
-          <w:rFonts w:ascii="Times New Roman" w:hAnsi="Times New Roman" w:cs="Times New Roman"/>
-          <w:sz w:val="24"/>
-          <w:szCs w:val="24"/>
-        </w:rPr>
-        <w:t>, 1) a dissolved organic carbon-microbial pathway whereby plant litter is first processed by soil microbes and eventually transported and stabilized in the soil matrix as microbial by-product, if the soil has the capacity to stabilize these compound and</w:t>
-      </w:r>
-      <w:r>
-        <w:rPr>
-          <w:rFonts w:ascii="Times New Roman" w:hAnsi="Times New Roman" w:cs="Times New Roman"/>
-          <w:sz w:val="24"/>
-          <w:szCs w:val="24"/>
-        </w:rPr>
-        <w:t xml:space="preserve">; </w:t>
-      </w:r>
-      <w:r>
-        <w:rPr>
-          <w:rFonts w:ascii="Times New Roman" w:hAnsi="Times New Roman" w:cs="Times New Roman"/>
-          <w:sz w:val="24"/>
-          <w:szCs w:val="24"/>
-        </w:rPr>
-        <w:t>2</w:t>
-      </w:r>
-      <w:r>
-        <w:rPr>
-          <w:rFonts w:ascii="Times New Roman" w:hAnsi="Times New Roman" w:cs="Times New Roman"/>
-          <w:sz w:val="24"/>
-          <w:szCs w:val="24"/>
-        </w:rPr>
-        <w:t>) a physical-transfer pathway whereby plant tissue is processed by soil microbes to its fullest extent, then remains in the soil functionally inert</w:t>
-      </w:r>
-      <w:r>
-        <w:rPr>
-          <w:rFonts w:ascii="Times New Roman" w:hAnsi="Times New Roman" w:cs="Times New Roman"/>
-          <w:sz w:val="24"/>
-          <w:szCs w:val="24"/>
-        </w:rPr>
-        <w:t xml:space="preserve"> (</w:t>
-      </w:r>
-      <w:proofErr w:type="spellStart"/>
-      <w:r>
-        <w:rPr>
-          <w:rFonts w:ascii="Times New Roman" w:hAnsi="Times New Roman" w:cs="Times New Roman"/>
-          <w:sz w:val="24"/>
-          <w:szCs w:val="24"/>
-        </w:rPr>
-        <w:t>Cortrufo</w:t>
-      </w:r>
-      <w:proofErr w:type="spellEnd"/>
-      <w:r>
-        <w:rPr>
-          <w:rFonts w:ascii="Times New Roman" w:hAnsi="Times New Roman" w:cs="Times New Roman"/>
-          <w:sz w:val="24"/>
-          <w:szCs w:val="24"/>
-        </w:rPr>
-        <w:t xml:space="preserve"> 2015)</w:t>
-      </w:r>
-      <w:r>
-        <w:rPr>
-          <w:rFonts w:ascii="Times New Roman" w:hAnsi="Times New Roman" w:cs="Times New Roman"/>
-          <w:sz w:val="24"/>
-          <w:szCs w:val="24"/>
-        </w:rPr>
-        <w:t>.</w:t>
-      </w:r>
-      <w:r>
-        <w:rPr>
-          <w:rFonts w:ascii="Times New Roman" w:hAnsi="Times New Roman" w:cs="Times New Roman"/>
-          <w:sz w:val="24"/>
-          <w:szCs w:val="24"/>
-        </w:rPr>
-        <w:t xml:space="preserve">  The former pathway is more applicable to tissue dominated by </w:t>
-      </w:r>
-      <w:r>
-        <w:rPr>
-          <w:rFonts w:ascii="Times New Roman" w:hAnsi="Times New Roman" w:cs="Times New Roman"/>
-          <w:sz w:val="24"/>
-          <w:szCs w:val="24"/>
-        </w:rPr>
-        <w:t>non-</w:t>
-      </w:r>
-      <w:r>
-        <w:rPr>
-          <w:rFonts w:ascii="Times New Roman" w:hAnsi="Times New Roman" w:cs="Times New Roman"/>
-          <w:sz w:val="24"/>
-          <w:szCs w:val="24"/>
-        </w:rPr>
-        <w:t xml:space="preserve">structural compounds, such as that with </w:t>
-      </w:r>
-      <w:r>
-        <w:rPr>
-          <w:rFonts w:ascii="Times New Roman" w:hAnsi="Times New Roman" w:cs="Times New Roman"/>
-          <w:sz w:val="24"/>
-          <w:szCs w:val="24"/>
-        </w:rPr>
-        <w:t>lower</w:t>
-      </w:r>
-      <w:r>
-        <w:rPr>
-          <w:rFonts w:ascii="Times New Roman" w:hAnsi="Times New Roman" w:cs="Times New Roman"/>
-          <w:sz w:val="24"/>
-          <w:szCs w:val="24"/>
-        </w:rPr>
-        <w:t xml:space="preserve"> </w:t>
-      </w:r>
-      <w:proofErr w:type="gramStart"/>
-      <w:r>
-        <w:rPr>
-          <w:rFonts w:ascii="Times New Roman" w:hAnsi="Times New Roman" w:cs="Times New Roman"/>
-          <w:sz w:val="24"/>
-          <w:szCs w:val="24"/>
-        </w:rPr>
-        <w:t>C:N</w:t>
-      </w:r>
-      <w:proofErr w:type="gramEnd"/>
-      <w:r>
-        <w:rPr>
-          <w:rFonts w:ascii="Times New Roman" w:hAnsi="Times New Roman" w:cs="Times New Roman"/>
-          <w:sz w:val="24"/>
-          <w:szCs w:val="24"/>
-        </w:rPr>
-        <w:t xml:space="preserve"> ratios found at </w:t>
-      </w:r>
-      <w:r>
-        <w:rPr>
-          <w:rFonts w:ascii="Times New Roman" w:hAnsi="Times New Roman" w:cs="Times New Roman"/>
-          <w:sz w:val="24"/>
-          <w:szCs w:val="24"/>
-        </w:rPr>
-        <w:t>shallower</w:t>
-      </w:r>
-      <w:r>
-        <w:rPr>
-          <w:rFonts w:ascii="Times New Roman" w:hAnsi="Times New Roman" w:cs="Times New Roman"/>
-          <w:sz w:val="24"/>
-          <w:szCs w:val="24"/>
-        </w:rPr>
-        <w:t xml:space="preserve"> depths, while the latter applies to tissue dominated by structural compounds, </w:t>
-      </w:r>
-      <w:r>
-        <w:rPr>
-          <w:rFonts w:ascii="Times New Roman" w:hAnsi="Times New Roman" w:cs="Times New Roman"/>
-          <w:sz w:val="24"/>
-          <w:szCs w:val="24"/>
-        </w:rPr>
-        <w:t>indicated by high C:N ratios in root tissue at deeper depth</w:t>
-      </w:r>
-      <w:r>
-        <w:rPr>
-          <w:rFonts w:ascii="Times New Roman" w:hAnsi="Times New Roman" w:cs="Times New Roman"/>
-          <w:sz w:val="24"/>
-          <w:szCs w:val="24"/>
-        </w:rPr>
-        <w:t xml:space="preserve">.  Under this framework, root decomposition in our study would have resulted in </w:t>
-      </w:r>
-      <w:r>
-        <w:rPr>
-          <w:rFonts w:ascii="Times New Roman" w:hAnsi="Times New Roman" w:cs="Times New Roman"/>
-          <w:sz w:val="24"/>
-          <w:szCs w:val="24"/>
-        </w:rPr>
-        <w:t xml:space="preserve">a gradient of </w:t>
-      </w:r>
-      <w:proofErr w:type="spellStart"/>
-      <w:r>
-        <w:rPr>
-          <w:rFonts w:ascii="Times New Roman" w:hAnsi="Times New Roman" w:cs="Times New Roman"/>
-          <w:sz w:val="24"/>
-          <w:szCs w:val="24"/>
-        </w:rPr>
-        <w:t>microbially</w:t>
-      </w:r>
-      <w:proofErr w:type="spellEnd"/>
-      <w:r>
-        <w:rPr>
-          <w:rFonts w:ascii="Times New Roman" w:hAnsi="Times New Roman" w:cs="Times New Roman"/>
-          <w:sz w:val="24"/>
-          <w:szCs w:val="24"/>
-        </w:rPr>
-        <w:t>-derived to physically-derived</w:t>
-      </w:r>
-      <w:r>
-        <w:rPr>
-          <w:rFonts w:ascii="Times New Roman" w:hAnsi="Times New Roman" w:cs="Times New Roman"/>
-          <w:sz w:val="24"/>
-          <w:szCs w:val="24"/>
-        </w:rPr>
-        <w:t xml:space="preserve"> organic matter from the top down.</w:t>
-      </w:r>
-      <w:r>
-        <w:rPr>
-          <w:rFonts w:ascii="Times New Roman" w:hAnsi="Times New Roman" w:cs="Times New Roman"/>
-          <w:sz w:val="24"/>
-          <w:szCs w:val="24"/>
-        </w:rPr>
-        <w:t xml:space="preserve"> </w:t>
-      </w:r>
-      <w:r>
-        <w:rPr>
-          <w:rFonts w:ascii="Times New Roman" w:hAnsi="Times New Roman" w:cs="Times New Roman"/>
-          <w:sz w:val="24"/>
-          <w:szCs w:val="24"/>
-        </w:rPr>
-        <w:t>In turn, this would mean th</w:t>
-      </w:r>
-      <w:r>
-        <w:rPr>
-          <w:rFonts w:ascii="Times New Roman" w:hAnsi="Times New Roman" w:cs="Times New Roman"/>
-          <w:sz w:val="24"/>
-          <w:szCs w:val="24"/>
-        </w:rPr>
-        <w:t>at soil organic matter at the soil surface would be vulnerable to transport to deeper depth as dissolved organic C, while physically-transferred soil organic matter at depth would be relatively immobile.</w:t>
-      </w:r>
-      <w:r>
-        <w:rPr>
-          <w:rFonts w:ascii="Times New Roman" w:hAnsi="Times New Roman" w:cs="Times New Roman"/>
-          <w:sz w:val="24"/>
-          <w:szCs w:val="24"/>
-        </w:rPr>
-        <w:t xml:space="preserve">  This is a possible mechanism by which the amount of soil organic C found at depth is disproportionately large compared to the </w:t>
-      </w:r>
-      <w:r>
-        <w:rPr>
-          <w:rFonts w:ascii="Times New Roman" w:hAnsi="Times New Roman" w:cs="Times New Roman"/>
-          <w:sz w:val="24"/>
-          <w:szCs w:val="24"/>
-        </w:rPr>
-        <w:t>size of the root C pool</w:t>
-      </w:r>
-      <w:r>
-        <w:rPr>
-          <w:rFonts w:ascii="Times New Roman" w:hAnsi="Times New Roman" w:cs="Times New Roman"/>
-          <w:sz w:val="24"/>
-          <w:szCs w:val="24"/>
-        </w:rPr>
-        <w:t>.  These findings are</w:t>
-      </w:r>
-      <w:r>
-        <w:rPr>
-          <w:rFonts w:ascii="Times New Roman" w:hAnsi="Times New Roman" w:cs="Times New Roman"/>
-          <w:sz w:val="24"/>
-          <w:szCs w:val="24"/>
-        </w:rPr>
-        <w:t xml:space="preserve"> </w:t>
-      </w:r>
-      <w:r>
-        <w:rPr>
-          <w:rFonts w:ascii="Times New Roman" w:hAnsi="Times New Roman" w:cs="Times New Roman"/>
-          <w:sz w:val="24"/>
-          <w:szCs w:val="24"/>
-        </w:rPr>
-        <w:t xml:space="preserve">also </w:t>
-      </w:r>
-      <w:r>
-        <w:rPr>
-          <w:rFonts w:ascii="Times New Roman" w:hAnsi="Times New Roman" w:cs="Times New Roman"/>
-          <w:sz w:val="24"/>
-          <w:szCs w:val="24"/>
-        </w:rPr>
-        <w:t>consistent with evidence that the contribution of microbial- and not root-derived C increases with depth</w:t>
-      </w:r>
-      <w:r>
-        <w:rPr>
-          <w:rFonts w:ascii="Times New Roman" w:hAnsi="Times New Roman" w:cs="Times New Roman"/>
-          <w:sz w:val="24"/>
-          <w:szCs w:val="24"/>
-        </w:rPr>
-        <w:t xml:space="preserve"> (</w:t>
-      </w:r>
-      <w:proofErr w:type="spellStart"/>
-      <w:r>
-        <w:rPr>
-          <w:rFonts w:ascii="Times New Roman" w:hAnsi="Times New Roman" w:cs="Times New Roman"/>
-          <w:sz w:val="24"/>
-          <w:szCs w:val="24"/>
-        </w:rPr>
-        <w:t>Rumpel</w:t>
-      </w:r>
-      <w:proofErr w:type="spellEnd"/>
-      <w:r>
-        <w:rPr>
-          <w:rFonts w:ascii="Times New Roman" w:hAnsi="Times New Roman" w:cs="Times New Roman"/>
-          <w:sz w:val="24"/>
-          <w:szCs w:val="24"/>
-        </w:rPr>
-        <w:t xml:space="preserve"> and </w:t>
-      </w:r>
-      <w:proofErr w:type="spellStart"/>
-      <w:r>
-        <w:rPr>
-          <w:rFonts w:ascii="Times New Roman" w:hAnsi="Times New Roman" w:cs="Times New Roman"/>
-          <w:sz w:val="24"/>
-          <w:szCs w:val="24"/>
-        </w:rPr>
-        <w:t>Kogel-Knabner</w:t>
-      </w:r>
-      <w:proofErr w:type="spellEnd"/>
-      <w:r>
-        <w:rPr>
-          <w:rFonts w:ascii="Times New Roman" w:hAnsi="Times New Roman" w:cs="Times New Roman"/>
-          <w:sz w:val="24"/>
-          <w:szCs w:val="24"/>
-        </w:rPr>
-        <w:t>, 2011)</w:t>
-      </w:r>
-      <w:r>
-        <w:rPr>
-          <w:rFonts w:ascii="Times New Roman" w:hAnsi="Times New Roman" w:cs="Times New Roman"/>
-          <w:sz w:val="24"/>
-          <w:szCs w:val="24"/>
-        </w:rPr>
-        <w:t xml:space="preserve">.  </w:t>
       </w:r>
     </w:p>
     <w:p>
@@ -6631,7 +6370,23 @@
           <w:sz w:val="24"/>
           <w:szCs w:val="24"/>
         </w:rPr>
-        <w:t xml:space="preserve"> half of the space as unfertilized prairie and</w:t>
+        <w:t xml:space="preserve"> half </w:t>
+      </w:r>
+      <w:r>
+        <w:rPr>
+          <w:rFonts w:ascii="Times New Roman" w:hAnsi="Times New Roman" w:cs="Times New Roman"/>
+          <w:sz w:val="24"/>
+          <w:szCs w:val="24"/>
+        </w:rPr>
+        <w:t>as much</w:t>
+      </w:r>
+      <w:r>
+        <w:rPr>
+          <w:rFonts w:ascii="Times New Roman" w:hAnsi="Times New Roman" w:cs="Times New Roman"/>
+          <w:sz w:val="24"/>
+          <w:szCs w:val="24"/>
+        </w:rPr>
+        <w:t xml:space="preserve"> space as unfertilized prairie and</w:t>
       </w:r>
       <w:r>
         <w:rPr>
@@ -6711,6 +6466,22 @@
           <w:sz w:val="24"/>
           <w:szCs w:val="24"/>
         </w:rPr>
+        <w:t>I</w:t>
+      </w:r>
+      <w:r>
+        <w:rPr>
+          <w:rFonts w:ascii="Times New Roman" w:hAnsi="Times New Roman" w:cs="Times New Roman"/>
+          <w:sz w:val="24"/>
+          <w:szCs w:val="24"/>
+        </w:rPr>
+        <w:t xml:space="preserve">t is possible that maize roots contribute more C to the soil than do prairie roots below a certain depth. </w:t>
+      </w:r>
+      <w:r>
+        <w:rPr>
+          <w:rFonts w:ascii="Times New Roman" w:hAnsi="Times New Roman" w:cs="Times New Roman"/>
+          <w:sz w:val="24"/>
+          <w:szCs w:val="24"/>
+        </w:rPr>
         <w:t>Maize root C pools were</w:t>
       </w:r>
       <w:r>
@@ -6883,7 +6654,7 @@
           <w:sz w:val="24"/>
           <w:szCs w:val="24"/>
         </w:rPr>
-        <w:t xml:space="preserve"> the same relative relationship.  This means it is possible that maize roots contribute more C to the soil than do prairie roots below a certain depth. </w:t>
+        <w:t xml:space="preserve"> the same relative relationship.  </w:t>
       </w:r>
     </w:p>
     <w:p>

</xml_diff>